<commit_message>
Version 0.6  -ingreso de datos completamente funcional
</commit_message>
<xml_diff>
--- a/template.docx
+++ b/template.docx
@@ -221,14 +221,7 @@
                 <w:sz w:val="64"/>
                 <w:szCs w:val="64"/>
               </w:rPr>
-              <w:t>Part #</w:t>
-            </w:r>
-            <w:r>
-              <w:rPr>
-                <w:sz w:val="64"/>
-                <w:szCs w:val="64"/>
-              </w:rPr>
-              <w:t>2</w:t>
+              <w:t>Part #2</w:t>
             </w:r>
           </w:p>
           <w:p>
@@ -245,14 +238,7 @@
                 <w:sz w:val="48"/>
                 <w:szCs w:val="48"/>
               </w:rPr>
-              <w:t>TAG</w:t>
-            </w:r>
-            <w:r>
-              <w:rPr>
-                <w:sz w:val="48"/>
-                <w:szCs w:val="48"/>
-              </w:rPr>
-              <w:t>2</w:t>
+              <w:t>TAG2</w:t>
             </w:r>
           </w:p>
           <w:p>
@@ -379,14 +365,7 @@
                 <w:sz w:val="64"/>
                 <w:szCs w:val="64"/>
               </w:rPr>
-              <w:t>Part #</w:t>
-            </w:r>
-            <w:r>
-              <w:rPr>
-                <w:sz w:val="64"/>
-                <w:szCs w:val="64"/>
-              </w:rPr>
-              <w:t>3</w:t>
+              <w:t>Part #3</w:t>
             </w:r>
           </w:p>
           <w:p>
@@ -403,14 +382,7 @@
                 <w:sz w:val="48"/>
                 <w:szCs w:val="48"/>
               </w:rPr>
-              <w:t>TAG</w:t>
-            </w:r>
-            <w:r>
-              <w:rPr>
-                <w:sz w:val="48"/>
-                <w:szCs w:val="48"/>
-              </w:rPr>
-              <w:t>3</w:t>
+              <w:t>TAG3</w:t>
             </w:r>
           </w:p>
           <w:p>
@@ -525,14 +497,7 @@
                 <w:sz w:val="64"/>
                 <w:szCs w:val="64"/>
               </w:rPr>
-              <w:t>Part #</w:t>
-            </w:r>
-            <w:r>
-              <w:rPr>
-                <w:sz w:val="64"/>
-                <w:szCs w:val="64"/>
-              </w:rPr>
-              <w:t>4</w:t>
+              <w:t>Part #4</w:t>
             </w:r>
           </w:p>
           <w:p>
@@ -549,14 +514,7 @@
                 <w:sz w:val="48"/>
                 <w:szCs w:val="48"/>
               </w:rPr>
-              <w:t>TAG</w:t>
-            </w:r>
-            <w:r>
-              <w:rPr>
-                <w:sz w:val="48"/>
-                <w:szCs w:val="48"/>
-              </w:rPr>
-              <w:t>4</w:t>
+              <w:t>TAG4</w:t>
             </w:r>
           </w:p>
           <w:p>
@@ -1994,12 +1952,9 @@
 </file>
 
 <file path=customXml/item1.xml><?xml version="1.0" encoding="utf-8"?>
-<?mso-contentType ?>
-<FormTemplates xmlns="http://schemas.microsoft.com/sharepoint/v3/contenttype/forms">
-  <Display>DocumentLibraryForm</Display>
-  <Edit>DocumentLibraryForm</Edit>
-  <New>DocumentLibraryForm</New>
-</FormTemplates>
+<p:properties xmlns:p="http://schemas.microsoft.com/office/2006/metadata/properties" xmlns:xsi="http://www.w3.org/2001/XMLSchema-instance" xmlns:pc="http://schemas.microsoft.com/office/infopath/2007/PartnerControls">
+  <documentManagement/>
+</p:properties>
 </file>
 
 <file path=customXml/item2.xml><?xml version="1.0" encoding="utf-8"?>
@@ -2220,15 +2175,27 @@
 </file>
 
 <file path=customXml/item3.xml><?xml version="1.0" encoding="utf-8"?>
-<p:properties xmlns:p="http://schemas.microsoft.com/office/2006/metadata/properties" xmlns:xsi="http://www.w3.org/2001/XMLSchema-instance" xmlns:pc="http://schemas.microsoft.com/office/infopath/2007/PartnerControls">
-  <documentManagement/>
-</p:properties>
+<?mso-contentType ?>
+<FormTemplates xmlns="http://schemas.microsoft.com/sharepoint/v3/contenttype/forms">
+  <Display>DocumentLibraryForm</Display>
+  <Edit>DocumentLibraryForm</Edit>
+  <New>DocumentLibraryForm</New>
+</FormTemplates>
 </file>
 
 <file path=customXml/itemProps1.xml><?xml version="1.0" encoding="utf-8"?>
-<ds:datastoreItem xmlns:ds="http://schemas.openxmlformats.org/officeDocument/2006/customXml" ds:itemID="{E218781B-20C9-4448-A576-EBDDD2AE0F44}">
+<ds:datastoreItem xmlns:ds="http://schemas.openxmlformats.org/officeDocument/2006/customXml" ds:itemID="{C8318D7B-6D0C-40A4-B4FA-DC084DF73BF9}">
   <ds:schemaRefs>
-    <ds:schemaRef ds:uri="http://schemas.microsoft.com/sharepoint/v3/contenttype/forms"/>
+    <ds:schemaRef ds:uri="http://purl.org/dc/elements/1.1/"/>
+    <ds:schemaRef ds:uri="http://schemas.microsoft.com/office/2006/metadata/properties"/>
+    <ds:schemaRef ds:uri="http://www.w3.org/XML/1998/namespace"/>
+    <ds:schemaRef ds:uri="http://purl.org/dc/terms/"/>
+    <ds:schemaRef ds:uri="http://purl.org/dc/dcmitype/"/>
+    <ds:schemaRef ds:uri="http://schemas.microsoft.com/office/infopath/2007/PartnerControls"/>
+    <ds:schemaRef ds:uri="http://schemas.microsoft.com/office/2006/documentManagement/types"/>
+    <ds:schemaRef ds:uri="http://schemas.openxmlformats.org/package/2006/metadata/core-properties"/>
+    <ds:schemaRef ds:uri="dc52a65b-a9c6-45c5-9c18-de1804556e13"/>
+    <ds:schemaRef ds:uri="2b3b0d29-666a-4a65-8b97-5c88b537e8d1"/>
   </ds:schemaRefs>
 </ds:datastoreItem>
 </file>
@@ -2253,18 +2220,9 @@
 </file>
 
 <file path=customXml/itemProps3.xml><?xml version="1.0" encoding="utf-8"?>
-<ds:datastoreItem xmlns:ds="http://schemas.openxmlformats.org/officeDocument/2006/customXml" ds:itemID="{C8318D7B-6D0C-40A4-B4FA-DC084DF73BF9}">
+<ds:datastoreItem xmlns:ds="http://schemas.openxmlformats.org/officeDocument/2006/customXml" ds:itemID="{E218781B-20C9-4448-A576-EBDDD2AE0F44}">
   <ds:schemaRefs>
-    <ds:schemaRef ds:uri="http://purl.org/dc/elements/1.1/"/>
-    <ds:schemaRef ds:uri="http://schemas.microsoft.com/office/2006/metadata/properties"/>
-    <ds:schemaRef ds:uri="http://www.w3.org/XML/1998/namespace"/>
-    <ds:schemaRef ds:uri="http://purl.org/dc/terms/"/>
-    <ds:schemaRef ds:uri="http://purl.org/dc/dcmitype/"/>
-    <ds:schemaRef ds:uri="http://schemas.microsoft.com/office/infopath/2007/PartnerControls"/>
-    <ds:schemaRef ds:uri="http://schemas.microsoft.com/office/2006/documentManagement/types"/>
-    <ds:schemaRef ds:uri="http://schemas.openxmlformats.org/package/2006/metadata/core-properties"/>
-    <ds:schemaRef ds:uri="dc52a65b-a9c6-45c5-9c18-de1804556e13"/>
-    <ds:schemaRef ds:uri="2b3b0d29-666a-4a65-8b97-5c88b537e8d1"/>
+    <ds:schemaRef ds:uri="http://schemas.microsoft.com/sharepoint/v3/contenttype/forms"/>
   </ds:schemaRefs>
 </ds:datastoreItem>
 </file>
</xml_diff>